<commit_message>
Added generated shadow files
</commit_message>
<xml_diff>
--- a/Project 7 - Password Cracking Report.docx
+++ b/Project 7 - Password Cracking Report.docx
@@ -161,21 +161,432 @@
         <w:spacing w:line="360" w:lineRule="auto"/>
         <w:rPr>
           <w:rFonts w:ascii="Times New Roman" w:hAnsi="Times New Roman" w:cs="Times New Roman"/>
+          <w:sz w:val="24"/>
+          <w:szCs w:val="24"/>
+        </w:rPr>
+      </w:pPr>
+      <w:r>
+        <w:rPr>
+          <w:rFonts w:ascii="Times New Roman" w:hAnsi="Times New Roman" w:cs="Times New Roman"/>
           <w:b/>
           <w:bCs/>
           <w:sz w:val="24"/>
           <w:szCs w:val="24"/>
         </w:rPr>
-      </w:pPr>
-      <w:r>
-        <w:rPr>
-          <w:rFonts w:ascii="Times New Roman" w:hAnsi="Times New Roman" w:cs="Times New Roman"/>
-          <w:b/>
-          <w:bCs/>
-          <w:sz w:val="24"/>
-          <w:szCs w:val="24"/>
-        </w:rPr>
         <w:tab/>
+      </w:r>
+      <w:r>
+        <w:rPr>
+          <w:rFonts w:ascii="Times New Roman" w:hAnsi="Times New Roman" w:cs="Times New Roman"/>
+          <w:sz w:val="24"/>
+          <w:szCs w:val="24"/>
+        </w:rPr>
+        <w:t xml:space="preserve">In order to </w:t>
+      </w:r>
+      <w:r>
+        <w:rPr>
+          <w:rFonts w:ascii="Times New Roman" w:hAnsi="Times New Roman" w:cs="Times New Roman"/>
+          <w:sz w:val="24"/>
+          <w:szCs w:val="24"/>
+        </w:rPr>
+        <w:t>test the strength of passwords</w:t>
+      </w:r>
+      <w:r>
+        <w:rPr>
+          <w:rFonts w:ascii="Times New Roman" w:hAnsi="Times New Roman" w:cs="Times New Roman"/>
+          <w:sz w:val="24"/>
+          <w:szCs w:val="24"/>
+        </w:rPr>
+        <w:t xml:space="preserve"> we needed a way of generating the </w:t>
+      </w:r>
+      <w:hyperlink r:id="rId6" w:history="1">
+        <w:r>
+          <w:rPr>
+            <w:rStyle w:val="Hyperlink"/>
+            <w:rFonts w:ascii="Times New Roman" w:hAnsi="Times New Roman" w:cs="Times New Roman"/>
+            <w:sz w:val="24"/>
+            <w:szCs w:val="24"/>
+          </w:rPr>
+          <w:t>/etc/passwd</w:t>
+        </w:r>
+      </w:hyperlink>
+      <w:r>
+        <w:rPr>
+          <w:rFonts w:ascii="Times New Roman" w:hAnsi="Times New Roman" w:cs="Times New Roman"/>
+          <w:sz w:val="24"/>
+          <w:szCs w:val="24"/>
+        </w:rPr>
+        <w:t> and </w:t>
+      </w:r>
+      <w:hyperlink r:id="rId7" w:history="1">
+        <w:r>
+          <w:rPr>
+            <w:rStyle w:val="Hyperlink"/>
+            <w:rFonts w:ascii="Times New Roman" w:hAnsi="Times New Roman" w:cs="Times New Roman"/>
+            <w:sz w:val="24"/>
+            <w:szCs w:val="24"/>
+          </w:rPr>
+          <w:t>/etc/shadow</w:t>
+        </w:r>
+      </w:hyperlink>
+      <w:r>
+        <w:rPr>
+          <w:rFonts w:ascii="Times New Roman" w:hAnsi="Times New Roman" w:cs="Times New Roman"/>
+          <w:sz w:val="24"/>
+          <w:szCs w:val="24"/>
+        </w:rPr>
+        <w:t xml:space="preserve"> </w:t>
+      </w:r>
+      <w:r>
+        <w:rPr>
+          <w:rFonts w:ascii="Times New Roman" w:hAnsi="Times New Roman" w:cs="Times New Roman"/>
+          <w:sz w:val="24"/>
+          <w:szCs w:val="24"/>
+        </w:rPr>
+        <w:t>Unix password file formats</w:t>
+      </w:r>
+      <w:r>
+        <w:rPr>
+          <w:rFonts w:ascii="Times New Roman" w:hAnsi="Times New Roman" w:cs="Times New Roman"/>
+          <w:sz w:val="24"/>
+          <w:szCs w:val="24"/>
+        </w:rPr>
+        <w:t>.  To do this we created a python script which properly handed each of the file formats correctly:</w:t>
+      </w:r>
+    </w:p>
+    <w:p>
+      <w:pPr>
+        <w:spacing w:line="360" w:lineRule="auto"/>
+        <w:jc w:val="center"/>
+        <w:rPr>
+          <w:rFonts w:ascii="Times New Roman" w:hAnsi="Times New Roman" w:cs="Times New Roman"/>
+          <w:sz w:val="24"/>
+          <w:szCs w:val="24"/>
+        </w:rPr>
+      </w:pPr>
+      <w:r>
+        <w:rPr>
+          <w:noProof/>
+        </w:rPr>
+        <w:drawing>
+          <wp:inline distT="0" distB="0" distL="0" distR="0" wp14:anchorId="1B0C35A3" wp14:editId="50A8BD17">
+            <wp:extent cx="5943600" cy="629920"/>
+            <wp:effectExtent l="0" t="0" r="0" b="0"/>
+            <wp:docPr id="11" name="Picture 11"/>
+            <wp:cNvGraphicFramePr>
+              <a:graphicFrameLocks xmlns:a="http://schemas.openxmlformats.org/drawingml/2006/main" noChangeAspect="1"/>
+            </wp:cNvGraphicFramePr>
+            <a:graphic xmlns:a="http://schemas.openxmlformats.org/drawingml/2006/main">
+              <a:graphicData uri="http://schemas.openxmlformats.org/drawingml/2006/picture">
+                <pic:pic xmlns:pic="http://schemas.openxmlformats.org/drawingml/2006/picture">
+                  <pic:nvPicPr>
+                    <pic:cNvPr id="1" name=""/>
+                    <pic:cNvPicPr/>
+                  </pic:nvPicPr>
+                  <pic:blipFill>
+                    <a:blip r:embed="rId8"/>
+                    <a:stretch>
+                      <a:fillRect/>
+                    </a:stretch>
+                  </pic:blipFill>
+                  <pic:spPr>
+                    <a:xfrm>
+                      <a:off x="0" y="0"/>
+                      <a:ext cx="5943600" cy="629920"/>
+                    </a:xfrm>
+                    <a:prstGeom prst="rect">
+                      <a:avLst/>
+                    </a:prstGeom>
+                  </pic:spPr>
+                </pic:pic>
+              </a:graphicData>
+            </a:graphic>
+          </wp:inline>
+        </w:drawing>
+      </w:r>
+    </w:p>
+    <w:p>
+      <w:pPr>
+        <w:spacing w:line="360" w:lineRule="auto"/>
+        <w:jc w:val="center"/>
+        <w:rPr>
+          <w:rFonts w:ascii="Times New Roman" w:hAnsi="Times New Roman" w:cs="Times New Roman"/>
+          <w:sz w:val="24"/>
+          <w:szCs w:val="24"/>
+        </w:rPr>
+      </w:pPr>
+      <w:r>
+        <w:rPr>
+          <w:noProof/>
+        </w:rPr>
+        <w:drawing>
+          <wp:inline distT="0" distB="0" distL="0" distR="0" wp14:anchorId="4A5AE942" wp14:editId="081B506B">
+            <wp:extent cx="5943600" cy="1076325"/>
+            <wp:effectExtent l="0" t="0" r="0" b="9525"/>
+            <wp:docPr id="12" name="Picture 12"/>
+            <wp:cNvGraphicFramePr>
+              <a:graphicFrameLocks xmlns:a="http://schemas.openxmlformats.org/drawingml/2006/main" noChangeAspect="1"/>
+            </wp:cNvGraphicFramePr>
+            <a:graphic xmlns:a="http://schemas.openxmlformats.org/drawingml/2006/main">
+              <a:graphicData uri="http://schemas.openxmlformats.org/drawingml/2006/picture">
+                <pic:pic xmlns:pic="http://schemas.openxmlformats.org/drawingml/2006/picture">
+                  <pic:nvPicPr>
+                    <pic:cNvPr id="1" name=""/>
+                    <pic:cNvPicPr/>
+                  </pic:nvPicPr>
+                  <pic:blipFill>
+                    <a:blip r:embed="rId9"/>
+                    <a:stretch>
+                      <a:fillRect/>
+                    </a:stretch>
+                  </pic:blipFill>
+                  <pic:spPr>
+                    <a:xfrm>
+                      <a:off x="0" y="0"/>
+                      <a:ext cx="5943600" cy="1076325"/>
+                    </a:xfrm>
+                    <a:prstGeom prst="rect">
+                      <a:avLst/>
+                    </a:prstGeom>
+                  </pic:spPr>
+                </pic:pic>
+              </a:graphicData>
+            </a:graphic>
+          </wp:inline>
+        </w:drawing>
+      </w:r>
+    </w:p>
+    <w:p>
+      <w:pPr>
+        <w:spacing w:line="360" w:lineRule="auto"/>
+        <w:ind w:firstLine="720"/>
+        <w:rPr>
+          <w:rFonts w:ascii="Times New Roman" w:hAnsi="Times New Roman" w:cs="Times New Roman"/>
+          <w:sz w:val="24"/>
+          <w:szCs w:val="24"/>
+        </w:rPr>
+      </w:pPr>
+      <w:r>
+        <w:rPr>
+          <w:rFonts w:ascii="Times New Roman" w:hAnsi="Times New Roman" w:cs="Times New Roman"/>
+          <w:sz w:val="24"/>
+          <w:szCs w:val="24"/>
+        </w:rPr>
+        <w:t>These functions are used to create files such as passwd:</w:t>
+      </w:r>
+    </w:p>
+    <w:p>
+      <w:pPr>
+        <w:spacing w:line="360" w:lineRule="auto"/>
+        <w:jc w:val="center"/>
+        <w:rPr>
+          <w:rFonts w:ascii="Times New Roman" w:hAnsi="Times New Roman" w:cs="Times New Roman"/>
+          <w:sz w:val="24"/>
+          <w:szCs w:val="24"/>
+        </w:rPr>
+      </w:pPr>
+      <w:r>
+        <w:rPr>
+          <w:rFonts w:ascii="Times New Roman" w:hAnsi="Times New Roman" w:cs="Times New Roman"/>
+          <w:sz w:val="24"/>
+          <w:szCs w:val="24"/>
+        </w:rPr>
+        <w:t>“</w:t>
+      </w:r>
+      <w:r>
+        <w:rPr>
+          <w:rFonts w:ascii="Times New Roman" w:hAnsi="Times New Roman" w:cs="Times New Roman"/>
+          <w:i/>
+          <w:iCs/>
+          <w:sz w:val="24"/>
+          <w:szCs w:val="24"/>
+          <w:lang w:val="es-CL"/>
+        </w:rPr>
+        <w:t>us:x:1000:1000:GECOS:directory:shell11</w:t>
+      </w:r>
+      <w:r>
+        <w:rPr>
+          <w:rFonts w:ascii="Times New Roman" w:hAnsi="Times New Roman" w:cs="Times New Roman"/>
+          <w:sz w:val="24"/>
+          <w:szCs w:val="24"/>
+        </w:rPr>
+        <w:t>”</w:t>
+      </w:r>
+    </w:p>
+    <w:p>
+      <w:pPr>
+        <w:spacing w:line="360" w:lineRule="auto"/>
+        <w:ind w:firstLine="720"/>
+        <w:rPr>
+          <w:rFonts w:ascii="Times New Roman" w:hAnsi="Times New Roman" w:cs="Times New Roman"/>
+          <w:sz w:val="24"/>
+          <w:szCs w:val="24"/>
+        </w:rPr>
+      </w:pPr>
+      <w:r>
+        <w:rPr>
+          <w:rFonts w:ascii="Times New Roman" w:hAnsi="Times New Roman" w:cs="Times New Roman"/>
+          <w:sz w:val="24"/>
+          <w:szCs w:val="24"/>
+        </w:rPr>
+        <w:t>and shadow:</w:t>
+      </w:r>
+    </w:p>
+    <w:p>
+      <w:pPr>
+        <w:spacing w:line="360" w:lineRule="auto"/>
+        <w:ind w:firstLine="720"/>
+        <w:jc w:val="center"/>
+        <w:rPr>
+          <w:rFonts w:ascii="Times New Roman" w:hAnsi="Times New Roman" w:cs="Times New Roman"/>
+          <w:sz w:val="24"/>
+          <w:szCs w:val="24"/>
+          <w:lang w:val="es-CL"/>
+        </w:rPr>
+      </w:pPr>
+      <w:r>
+        <w:rPr>
+          <w:rFonts w:ascii="Times New Roman" w:hAnsi="Times New Roman" w:cs="Times New Roman"/>
+          <w:sz w:val="24"/>
+          <w:szCs w:val="24"/>
+        </w:rPr>
+        <w:t>“</w:t>
+      </w:r>
+      <w:r>
+        <w:rPr>
+          <w:rFonts w:ascii="Times New Roman" w:hAnsi="Times New Roman" w:cs="Times New Roman"/>
+          <w:i/>
+          <w:iCs/>
+          <w:sz w:val="24"/>
+          <w:szCs w:val="24"/>
+          <w:lang w:val="es-CL"/>
+        </w:rPr>
+        <w:t>us:$1$KUgvksR/$Vcqk.eHJ8A4PFwBRVTb941:30:0:99999:7:::</w:t>
+      </w:r>
+      <w:r>
+        <w:rPr>
+          <w:rFonts w:ascii="Times New Roman" w:hAnsi="Times New Roman" w:cs="Times New Roman"/>
+          <w:sz w:val="24"/>
+          <w:szCs w:val="24"/>
+        </w:rPr>
+        <w:t>”.</w:t>
+      </w:r>
+    </w:p>
+    <w:p>
+      <w:pPr>
+        <w:spacing w:line="360" w:lineRule="auto"/>
+        <w:ind w:firstLine="720"/>
+        <w:rPr>
+          <w:rFonts w:ascii="Times New Roman" w:hAnsi="Times New Roman" w:cs="Times New Roman"/>
+          <w:sz w:val="24"/>
+          <w:szCs w:val="24"/>
+          <w:lang w:val="es-CL"/>
+        </w:rPr>
+      </w:pPr>
+      <w:r>
+        <w:rPr>
+          <w:rFonts w:ascii="Times New Roman" w:hAnsi="Times New Roman" w:cs="Times New Roman"/>
+          <w:sz w:val="24"/>
+          <w:szCs w:val="24"/>
+        </w:rPr>
+        <w:t>We then “unshadowed” the files by running “</w:t>
+      </w:r>
+      <w:r>
+        <w:rPr>
+          <w:rFonts w:ascii="Times New Roman" w:hAnsi="Times New Roman" w:cs="Times New Roman"/>
+          <w:i/>
+          <w:iCs/>
+          <w:sz w:val="24"/>
+          <w:szCs w:val="24"/>
+          <w:lang w:val="es-CL"/>
+        </w:rPr>
+        <w:t>unshadow passwd shadow &gt; unshadowed-.txt</w:t>
+      </w:r>
+      <w:r>
+        <w:rPr>
+          <w:rFonts w:ascii="Times New Roman" w:hAnsi="Times New Roman" w:cs="Times New Roman"/>
+          <w:sz w:val="24"/>
+          <w:szCs w:val="24"/>
+        </w:rPr>
+        <w:t xml:space="preserve">” and ran </w:t>
+      </w:r>
+      <w:r>
+        <w:rPr>
+          <w:rFonts w:ascii="Times New Roman" w:hAnsi="Times New Roman" w:cs="Times New Roman"/>
+          <w:sz w:val="24"/>
+          <w:szCs w:val="24"/>
+        </w:rPr>
+        <w:t>John the Ripper</w:t>
+      </w:r>
+      <w:r>
+        <w:rPr>
+          <w:rFonts w:ascii="Times New Roman" w:hAnsi="Times New Roman" w:cs="Times New Roman"/>
+          <w:sz w:val="24"/>
+          <w:szCs w:val="24"/>
+        </w:rPr>
+        <w:t xml:space="preserve"> in an attempt to crack serval passwords.  The results of this experiment are listed in the table below:</w:t>
+      </w:r>
+    </w:p>
+    <w:p>
+      <w:pPr>
+        <w:spacing w:line="360" w:lineRule="auto"/>
+        <w:jc w:val="center"/>
+        <w:rPr>
+          <w:rFonts w:ascii="Times New Roman" w:hAnsi="Times New Roman" w:cs="Times New Roman"/>
+          <w:sz w:val="24"/>
+          <w:szCs w:val="24"/>
+        </w:rPr>
+      </w:pPr>
+      <w:r>
+        <w:lastRenderedPageBreak/>
+        <w:drawing>
+          <wp:inline distT="0" distB="0" distL="0" distR="0" wp14:anchorId="1261D0AB" wp14:editId="15C59E6D">
+            <wp:extent cx="3943350" cy="1533525"/>
+            <wp:effectExtent l="0" t="0" r="0" b="9525"/>
+            <wp:docPr id="2" name="Picture 2"/>
+            <wp:cNvGraphicFramePr>
+              <a:graphicFrameLocks xmlns:a="http://schemas.openxmlformats.org/drawingml/2006/main" noChangeAspect="1"/>
+            </wp:cNvGraphicFramePr>
+            <a:graphic xmlns:a="http://schemas.openxmlformats.org/drawingml/2006/main">
+              <a:graphicData uri="http://schemas.openxmlformats.org/drawingml/2006/picture">
+                <pic:pic xmlns:pic="http://schemas.openxmlformats.org/drawingml/2006/picture">
+                  <pic:nvPicPr>
+                    <pic:cNvPr id="0" name="Picture 2"/>
+                    <pic:cNvPicPr>
+                      <a:picLocks noChangeAspect="1" noChangeArrowheads="1"/>
+                    </pic:cNvPicPr>
+                  </pic:nvPicPr>
+                  <pic:blipFill>
+                    <a:blip r:embed="rId10">
+                      <a:extLst>
+                        <a:ext uri="{28A0092B-C50C-407E-A947-70E740481C1C}">
+                          <a14:useLocalDpi xmlns:a14="http://schemas.microsoft.com/office/drawing/2010/main" val="0"/>
+                        </a:ext>
+                      </a:extLst>
+                    </a:blip>
+                    <a:srcRect/>
+                    <a:stretch>
+                      <a:fillRect/>
+                    </a:stretch>
+                  </pic:blipFill>
+                  <pic:spPr bwMode="auto">
+                    <a:xfrm>
+                      <a:off x="0" y="0"/>
+                      <a:ext cx="3943350" cy="1533525"/>
+                    </a:xfrm>
+                    <a:prstGeom prst="rect">
+                      <a:avLst/>
+                    </a:prstGeom>
+                    <a:noFill/>
+                    <a:ln>
+                      <a:noFill/>
+                    </a:ln>
+                  </pic:spPr>
+                </pic:pic>
+              </a:graphicData>
+            </a:graphic>
+          </wp:inline>
+        </w:drawing>
       </w:r>
     </w:p>
     <w:p>
@@ -235,7 +646,133 @@
     <w:p>
       <w:pPr>
         <w:spacing w:line="360" w:lineRule="auto"/>
-      </w:pPr>
+        <w:ind w:firstLine="720"/>
+      </w:pPr>
+      <w:r>
+        <w:t>Here we assume the average comparisons per second to be 15</w:t>
+      </w:r>
+      <w:r>
+        <w:t>,</w:t>
+      </w:r>
+      <w:r>
+        <w:t>00</w:t>
+      </w:r>
+      <w:r>
+        <w:t>0</w:t>
+      </w:r>
+      <w:r>
+        <w:t>.</w:t>
+      </w:r>
+      <w:r>
+        <w:t xml:space="preserve">  We then </w:t>
+      </w:r>
+      <w:r>
+        <w:t>calculate</w:t>
+      </w:r>
+      <w:r>
+        <w:t xml:space="preserve"> the totally possible number of combinations to be (26 + 26 + 10)</w:t>
+      </w:r>
+      <w:r>
+        <w:rPr>
+          <w:vertAlign w:val="superscript"/>
+        </w:rPr>
+        <w:t>len</w:t>
+      </w:r>
+      <w:r>
+        <w:t xml:space="preserve"> = 62</w:t>
+      </w:r>
+      <w:r>
+        <w:rPr>
+          <w:vertAlign w:val="superscript"/>
+        </w:rPr>
+        <w:t>len</w:t>
+      </w:r>
+      <w:r>
+        <w:t xml:space="preserve">.  The average case is found by multiplying half of the number of possible combinations by one over the rate of comparisons.  We find the worst possible case by assuming we will find our password on the very last </w:t>
+      </w:r>
+      <w:r>
+        <w:t>comparison</w:t>
+      </w:r>
+      <w:r>
+        <w:t>;</w:t>
+      </w:r>
+      <w:r>
+        <w:t xml:space="preserve"> </w:t>
+      </w:r>
+      <w:r>
+        <w:t>thus,</w:t>
+      </w:r>
+      <w:r>
+        <w:t xml:space="preserve"> i</w:t>
+      </w:r>
+      <w:r>
+        <w:t>t</w:t>
+      </w:r>
+      <w:r>
+        <w:t xml:space="preserve"> i</w:t>
+      </w:r>
+      <w:r>
+        <w:t>s</w:t>
+      </w:r>
+      <w:r>
+        <w:t xml:space="preserve"> the number of all possible combinations multiplied by one over the rate of comparisons.  We find:</w:t>
+      </w:r>
+    </w:p>
+    <w:p>
+      <w:pPr>
+        <w:spacing w:line="360" w:lineRule="auto"/>
+        <w:jc w:val="center"/>
+      </w:pPr>
+      <w:r>
+        <w:drawing>
+          <wp:inline distT="0" distB="0" distL="0" distR="0" wp14:anchorId="320CDF28" wp14:editId="6AC17AFC">
+            <wp:extent cx="5943600" cy="1127760"/>
+            <wp:effectExtent l="0" t="0" r="0" b="0"/>
+            <wp:docPr id="6" name="Picture 6"/>
+            <wp:cNvGraphicFramePr>
+              <a:graphicFrameLocks xmlns:a="http://schemas.openxmlformats.org/drawingml/2006/main" noChangeAspect="1"/>
+            </wp:cNvGraphicFramePr>
+            <a:graphic xmlns:a="http://schemas.openxmlformats.org/drawingml/2006/main">
+              <a:graphicData uri="http://schemas.openxmlformats.org/drawingml/2006/picture">
+                <pic:pic xmlns:pic="http://schemas.openxmlformats.org/drawingml/2006/picture">
+                  <pic:nvPicPr>
+                    <pic:cNvPr id="0" name="Picture 6"/>
+                    <pic:cNvPicPr>
+                      <a:picLocks noChangeAspect="1" noChangeArrowheads="1"/>
+                    </pic:cNvPicPr>
+                  </pic:nvPicPr>
+                  <pic:blipFill>
+                    <a:blip r:embed="rId11">
+                      <a:extLst>
+                        <a:ext uri="{28A0092B-C50C-407E-A947-70E740481C1C}">
+                          <a14:useLocalDpi xmlns:a14="http://schemas.microsoft.com/office/drawing/2010/main" val="0"/>
+                        </a:ext>
+                      </a:extLst>
+                    </a:blip>
+                    <a:srcRect/>
+                    <a:stretch>
+                      <a:fillRect/>
+                    </a:stretch>
+                  </pic:blipFill>
+                  <pic:spPr bwMode="auto">
+                    <a:xfrm>
+                      <a:off x="0" y="0"/>
+                      <a:ext cx="5943600" cy="1127760"/>
+                    </a:xfrm>
+                    <a:prstGeom prst="rect">
+                      <a:avLst/>
+                    </a:prstGeom>
+                    <a:noFill/>
+                    <a:ln>
+                      <a:noFill/>
+                    </a:ln>
+                  </pic:spPr>
+                </pic:pic>
+              </a:graphicData>
+            </a:graphic>
+          </wp:inline>
+        </w:drawing>
+      </w:r>
     </w:p>
     <w:p>
       <w:pPr>
@@ -270,12 +807,440 @@
     </w:p>
     <w:p>
       <w:pPr>
-        <w:rPr>
-          <w:rFonts w:ascii="Times New Roman" w:hAnsi="Times New Roman" w:cs="Times New Roman"/>
-          <w:sz w:val="24"/>
-          <w:szCs w:val="24"/>
-        </w:rPr>
-      </w:pPr>
+        <w:spacing w:line="360" w:lineRule="auto"/>
+        <w:ind w:firstLine="720"/>
+        <w:rPr>
+          <w:rFonts w:ascii="Times New Roman" w:hAnsi="Times New Roman" w:cs="Times New Roman"/>
+          <w:sz w:val="24"/>
+          <w:szCs w:val="24"/>
+        </w:rPr>
+      </w:pPr>
+      <w:r>
+        <w:rPr>
+          <w:rFonts w:ascii="Times New Roman" w:hAnsi="Times New Roman" w:cs="Times New Roman"/>
+          <w:sz w:val="24"/>
+          <w:szCs w:val="24"/>
+        </w:rPr>
+        <w:t>I think that the password meter can be better than nothing for non-technical users that do not put in the time</w:t>
+      </w:r>
+      <w:r>
+        <w:rPr>
+          <w:rFonts w:ascii="Times New Roman" w:hAnsi="Times New Roman" w:cs="Times New Roman"/>
+          <w:sz w:val="24"/>
+          <w:szCs w:val="24"/>
+        </w:rPr>
+        <w:t xml:space="preserve"> to learn what constitutes a secure password.  But at the end of the day, the </w:t>
+      </w:r>
+      <w:r>
+        <w:rPr>
+          <w:rFonts w:ascii="Times New Roman" w:hAnsi="Times New Roman" w:cs="Times New Roman"/>
+          <w:sz w:val="24"/>
+          <w:szCs w:val="24"/>
+        </w:rPr>
+        <w:lastRenderedPageBreak/>
+        <w:t>strength of a password is mainly found in length as long as your password isn’t in a wordlist.  Making sure your password isn’t in a wordlist can be facilitated in a couple of way</w:t>
+      </w:r>
+      <w:r>
+        <w:rPr>
+          <w:rFonts w:ascii="Times New Roman" w:hAnsi="Times New Roman" w:cs="Times New Roman"/>
+          <w:sz w:val="24"/>
+          <w:szCs w:val="24"/>
+        </w:rPr>
+        <w:t>s</w:t>
+      </w:r>
+      <w:r>
+        <w:rPr>
+          <w:rFonts w:ascii="Times New Roman" w:hAnsi="Times New Roman" w:cs="Times New Roman"/>
+          <w:sz w:val="24"/>
+          <w:szCs w:val="24"/>
+        </w:rPr>
+        <w:t>.  First, don’t reuse passwords (if your password is leaked somewhere else you could be compromised).  Second, don’t use common passwords or common password patterns that could be easily generated.  Finally, it is important for the person storing your password to do so securely (salted and hashed).</w:t>
+      </w:r>
+    </w:p>
+    <w:p>
+      <w:pPr>
+        <w:spacing w:line="360" w:lineRule="auto"/>
+        <w:ind w:firstLine="720"/>
+        <w:rPr>
+          <w:rFonts w:ascii="Times New Roman" w:hAnsi="Times New Roman" w:cs="Times New Roman"/>
+          <w:sz w:val="24"/>
+          <w:szCs w:val="24"/>
+        </w:rPr>
+      </w:pPr>
+      <w:r>
+        <w:rPr>
+          <w:rFonts w:ascii="Times New Roman" w:hAnsi="Times New Roman" w:cs="Times New Roman"/>
+          <w:sz w:val="24"/>
+          <w:szCs w:val="24"/>
+        </w:rPr>
+        <w:t>By way of example, even though the password meter says that our password of “</w:t>
+      </w:r>
+      <w:r>
+        <w:rPr>
+          <w:rFonts w:ascii="Times New Roman" w:hAnsi="Times New Roman" w:cs="Times New Roman"/>
+          <w:i/>
+          <w:iCs/>
+          <w:sz w:val="24"/>
+          <w:szCs w:val="24"/>
+        </w:rPr>
+        <w:t>password123!</w:t>
+      </w:r>
+      <w:r>
+        <w:rPr>
+          <w:rFonts w:ascii="Times New Roman" w:hAnsi="Times New Roman" w:cs="Times New Roman"/>
+          <w:sz w:val="24"/>
+          <w:szCs w:val="24"/>
+        </w:rPr>
+        <w:t xml:space="preserve">” is strong, because it is in our lookup </w:t>
+      </w:r>
+      <w:r>
+        <w:rPr>
+          <w:rFonts w:ascii="Times New Roman" w:hAnsi="Times New Roman" w:cs="Times New Roman"/>
+          <w:sz w:val="24"/>
+          <w:szCs w:val="24"/>
+        </w:rPr>
+        <w:t>list,</w:t>
+      </w:r>
+      <w:r>
+        <w:rPr>
+          <w:rFonts w:ascii="Times New Roman" w:hAnsi="Times New Roman" w:cs="Times New Roman"/>
+          <w:sz w:val="24"/>
+          <w:szCs w:val="24"/>
+        </w:rPr>
+        <w:t xml:space="preserve"> we can find it in one second (see the first table in the report).</w:t>
+      </w:r>
+    </w:p>
+    <w:p>
+      <w:pPr>
+        <w:spacing w:line="360" w:lineRule="auto"/>
+        <w:jc w:val="center"/>
+        <w:rPr>
+          <w:rFonts w:ascii="Times New Roman" w:hAnsi="Times New Roman" w:cs="Times New Roman"/>
+          <w:sz w:val="24"/>
+          <w:szCs w:val="24"/>
+        </w:rPr>
+      </w:pPr>
+      <w:r>
+        <w:rPr>
+          <w:noProof/>
+        </w:rPr>
+        <w:drawing>
+          <wp:inline distT="0" distB="0" distL="0" distR="0" wp14:anchorId="1C3B1961" wp14:editId="2249558A">
+            <wp:extent cx="5838825" cy="1428750"/>
+            <wp:effectExtent l="0" t="0" r="9525" b="0"/>
+            <wp:docPr id="10" name="Picture 10"/>
+            <wp:cNvGraphicFramePr>
+              <a:graphicFrameLocks xmlns:a="http://schemas.openxmlformats.org/drawingml/2006/main" noChangeAspect="1"/>
+            </wp:cNvGraphicFramePr>
+            <a:graphic xmlns:a="http://schemas.openxmlformats.org/drawingml/2006/main">
+              <a:graphicData uri="http://schemas.openxmlformats.org/drawingml/2006/picture">
+                <pic:pic xmlns:pic="http://schemas.openxmlformats.org/drawingml/2006/picture">
+                  <pic:nvPicPr>
+                    <pic:cNvPr id="1" name=""/>
+                    <pic:cNvPicPr/>
+                  </pic:nvPicPr>
+                  <pic:blipFill>
+                    <a:blip r:embed="rId12"/>
+                    <a:stretch>
+                      <a:fillRect/>
+                    </a:stretch>
+                  </pic:blipFill>
+                  <pic:spPr>
+                    <a:xfrm>
+                      <a:off x="0" y="0"/>
+                      <a:ext cx="5838825" cy="1428750"/>
+                    </a:xfrm>
+                    <a:prstGeom prst="rect">
+                      <a:avLst/>
+                    </a:prstGeom>
+                  </pic:spPr>
+                </pic:pic>
+              </a:graphicData>
+            </a:graphic>
+          </wp:inline>
+        </w:drawing>
+      </w:r>
+    </w:p>
+    <w:p>
+      <w:pPr>
+        <w:spacing w:line="360" w:lineRule="auto"/>
+        <w:ind w:firstLine="360"/>
+        <w:rPr>
+          <w:rFonts w:ascii="Times New Roman" w:hAnsi="Times New Roman" w:cs="Times New Roman"/>
+          <w:sz w:val="24"/>
+          <w:szCs w:val="24"/>
+        </w:rPr>
+      </w:pPr>
+      <w:r>
+        <w:rPr>
+          <w:rFonts w:ascii="Times New Roman" w:hAnsi="Times New Roman" w:cs="Times New Roman"/>
+          <w:sz w:val="24"/>
+          <w:szCs w:val="24"/>
+        </w:rPr>
+        <w:tab/>
+      </w:r>
+      <w:r>
+        <w:rPr>
+          <w:rFonts w:ascii="Times New Roman" w:hAnsi="Times New Roman" w:cs="Times New Roman"/>
+          <w:sz w:val="24"/>
+          <w:szCs w:val="24"/>
+        </w:rPr>
+        <w:t xml:space="preserve">As for </w:t>
+      </w:r>
+      <w:r>
+        <w:rPr>
+          <w:rFonts w:ascii="Times New Roman" w:hAnsi="Times New Roman" w:cs="Times New Roman"/>
+          <w:sz w:val="24"/>
+          <w:szCs w:val="24"/>
+        </w:rPr>
+        <w:t xml:space="preserve">the </w:t>
+      </w:r>
+      <w:r>
+        <w:rPr>
+          <w:rFonts w:ascii="Times New Roman" w:hAnsi="Times New Roman" w:cs="Times New Roman"/>
+          <w:sz w:val="24"/>
+          <w:szCs w:val="24"/>
+        </w:rPr>
+        <w:t>recommended minimum length of password – this depends on a few things.  Mainly, the rate of comparisons over a given time.  With our previous estimation of 15</w:t>
+      </w:r>
+      <w:r>
+        <w:rPr>
+          <w:rFonts w:ascii="Times New Roman" w:hAnsi="Times New Roman" w:cs="Times New Roman"/>
+          <w:sz w:val="24"/>
+          <w:szCs w:val="24"/>
+        </w:rPr>
+        <w:t>,</w:t>
+      </w:r>
+      <w:r>
+        <w:rPr>
+          <w:rFonts w:ascii="Times New Roman" w:hAnsi="Times New Roman" w:cs="Times New Roman"/>
+          <w:sz w:val="24"/>
+          <w:szCs w:val="24"/>
+        </w:rPr>
+        <w:t xml:space="preserve">000 computations per second, this was found on an older computer (built in 2014).  Maybe we estimate a </w:t>
+      </w:r>
+      <w:r>
+        <w:rPr>
+          <w:rFonts w:ascii="Times New Roman" w:hAnsi="Times New Roman" w:cs="Times New Roman"/>
+          <w:sz w:val="24"/>
+          <w:szCs w:val="24"/>
+        </w:rPr>
+        <w:t>4</w:t>
+      </w:r>
+      <w:r>
+        <w:rPr>
+          <w:rFonts w:ascii="Times New Roman" w:hAnsi="Times New Roman" w:cs="Times New Roman"/>
+          <w:sz w:val="24"/>
+          <w:szCs w:val="24"/>
+        </w:rPr>
+        <w:t>00</w:t>
+      </w:r>
+      <w:r>
+        <w:rPr>
+          <w:rFonts w:ascii="Times New Roman" w:hAnsi="Times New Roman" w:cs="Times New Roman"/>
+          <w:sz w:val="24"/>
+          <w:szCs w:val="24"/>
+        </w:rPr>
+        <w:t xml:space="preserve">% improvement in calculations per second to future proof our password for another ten to twenty years.  </w:t>
+      </w:r>
+      <w:r>
+        <w:rPr>
+          <w:rFonts w:ascii="Times New Roman" w:hAnsi="Times New Roman" w:cs="Times New Roman"/>
+          <w:sz w:val="24"/>
+          <w:szCs w:val="24"/>
+        </w:rPr>
+        <w:t>Thus,</w:t>
+      </w:r>
+      <w:r>
+        <w:rPr>
+          <w:rFonts w:ascii="Times New Roman" w:hAnsi="Times New Roman" w:cs="Times New Roman"/>
+          <w:sz w:val="24"/>
+          <w:szCs w:val="24"/>
+        </w:rPr>
+        <w:t xml:space="preserve"> we are looking at ~</w:t>
+      </w:r>
+      <w:r>
+        <w:rPr>
+          <w:rFonts w:ascii="Times New Roman" w:hAnsi="Times New Roman" w:cs="Times New Roman"/>
+          <w:sz w:val="24"/>
+          <w:szCs w:val="24"/>
+        </w:rPr>
+        <w:t>60,</w:t>
+      </w:r>
+      <w:r>
+        <w:rPr>
+          <w:rFonts w:ascii="Times New Roman" w:hAnsi="Times New Roman" w:cs="Times New Roman"/>
+          <w:sz w:val="24"/>
+          <w:szCs w:val="24"/>
+        </w:rPr>
+        <w:t xml:space="preserve">000 per second.  And maybe the attacker has access to </w:t>
+      </w:r>
+      <w:r>
+        <w:rPr>
+          <w:rFonts w:ascii="Times New Roman" w:hAnsi="Times New Roman" w:cs="Times New Roman"/>
+          <w:sz w:val="24"/>
+          <w:szCs w:val="24"/>
+        </w:rPr>
+        <w:t xml:space="preserve">twenty-four </w:t>
+      </w:r>
+      <w:r>
+        <w:rPr>
+          <w:rFonts w:ascii="Times New Roman" w:hAnsi="Times New Roman" w:cs="Times New Roman"/>
+          <w:sz w:val="24"/>
+          <w:szCs w:val="24"/>
+        </w:rPr>
+        <w:t>servers with these previously calculated specs.  Thus, over the three servers, we get a total of ~</w:t>
+      </w:r>
+      <w:r>
+        <w:rPr>
+          <w:rFonts w:ascii="Times New Roman" w:hAnsi="Times New Roman" w:cs="Times New Roman"/>
+          <w:sz w:val="24"/>
+          <w:szCs w:val="24"/>
+        </w:rPr>
+        <w:t>1,500,000</w:t>
+      </w:r>
+      <w:r>
+        <w:rPr>
+          <w:rFonts w:ascii="Times New Roman" w:hAnsi="Times New Roman" w:cs="Times New Roman"/>
+          <w:sz w:val="24"/>
+          <w:szCs w:val="24"/>
+        </w:rPr>
+        <w:t xml:space="preserve"> </w:t>
+      </w:r>
+      <w:r>
+        <w:rPr>
+          <w:rFonts w:ascii="Times New Roman" w:hAnsi="Times New Roman" w:cs="Times New Roman"/>
+          <w:sz w:val="24"/>
+          <w:szCs w:val="24"/>
+        </w:rPr>
+        <w:t xml:space="preserve">comparisons </w:t>
+      </w:r>
+      <w:r>
+        <w:rPr>
+          <w:rFonts w:ascii="Times New Roman" w:hAnsi="Times New Roman" w:cs="Times New Roman"/>
+          <w:sz w:val="24"/>
+          <w:szCs w:val="24"/>
+        </w:rPr>
+        <w:t>per second.</w:t>
+      </w:r>
+      <w:r>
+        <w:rPr>
+          <w:rFonts w:ascii="Times New Roman" w:hAnsi="Times New Roman" w:cs="Times New Roman"/>
+          <w:sz w:val="24"/>
+          <w:szCs w:val="24"/>
+        </w:rPr>
+        <w:t xml:space="preserve">  Finally, lets assume that after three days the attack will give up and move to the next password.  </w:t>
+      </w:r>
+      <w:r>
+        <w:rPr>
+          <w:rFonts w:ascii="Times New Roman" w:hAnsi="Times New Roman" w:cs="Times New Roman"/>
+          <w:sz w:val="24"/>
+          <w:szCs w:val="24"/>
+        </w:rPr>
+        <w:t>Thus</w:t>
+      </w:r>
+      <w:r>
+        <w:rPr>
+          <w:rFonts w:ascii="Times New Roman" w:hAnsi="Times New Roman" w:cs="Times New Roman"/>
+          <w:sz w:val="24"/>
+          <w:szCs w:val="24"/>
+        </w:rPr>
+        <w:t xml:space="preserve">, we would need a password </w:t>
+      </w:r>
+      <w:r>
+        <w:rPr>
+          <w:rFonts w:ascii="Times New Roman" w:hAnsi="Times New Roman" w:cs="Times New Roman"/>
+          <w:sz w:val="24"/>
+          <w:szCs w:val="24"/>
+        </w:rPr>
+        <w:t>length of 10 in order to withstand the average case of 8,870</w:t>
+      </w:r>
+      <w:r>
+        <w:rPr>
+          <w:rFonts w:ascii="Times New Roman" w:hAnsi="Times New Roman" w:cs="Times New Roman"/>
+          <w:sz w:val="24"/>
+          <w:szCs w:val="24"/>
+        </w:rPr>
+        <w:t xml:space="preserve"> years.  </w:t>
+      </w:r>
+      <w:r>
+        <w:rPr>
+          <w:rFonts w:ascii="Times New Roman" w:hAnsi="Times New Roman" w:cs="Times New Roman"/>
+          <w:sz w:val="24"/>
+          <w:szCs w:val="24"/>
+        </w:rPr>
+        <w:t xml:space="preserve">This is assuming that brute force is needed to crack the password (because the password did not appear in the attacker’s wordlist).  </w:t>
+      </w:r>
+      <w:r>
+        <w:rPr>
+          <w:rFonts w:ascii="Times New Roman" w:hAnsi="Times New Roman" w:cs="Times New Roman"/>
+          <w:sz w:val="24"/>
+          <w:szCs w:val="24"/>
+        </w:rPr>
+        <w:t>Pretty good!</w:t>
+      </w:r>
+    </w:p>
+    <w:p>
+      <w:pPr>
+        <w:spacing w:line="360" w:lineRule="auto"/>
+        <w:ind w:firstLine="360"/>
+        <w:jc w:val="center"/>
+        <w:rPr>
+          <w:rFonts w:ascii="Times New Roman" w:hAnsi="Times New Roman" w:cs="Times New Roman"/>
+          <w:sz w:val="24"/>
+          <w:szCs w:val="24"/>
+        </w:rPr>
+      </w:pPr>
+      <w:r>
+        <w:drawing>
+          <wp:inline distT="0" distB="0" distL="0" distR="0" wp14:anchorId="2CF5727B" wp14:editId="2F1CC1C6">
+            <wp:extent cx="5248275" cy="390525"/>
+            <wp:effectExtent l="0" t="0" r="9525" b="9525"/>
+            <wp:docPr id="3" name="Picture 3"/>
+            <wp:cNvGraphicFramePr>
+              <a:graphicFrameLocks xmlns:a="http://schemas.openxmlformats.org/drawingml/2006/main" noChangeAspect="1"/>
+            </wp:cNvGraphicFramePr>
+            <a:graphic xmlns:a="http://schemas.openxmlformats.org/drawingml/2006/main">
+              <a:graphicData uri="http://schemas.openxmlformats.org/drawingml/2006/picture">
+                <pic:pic xmlns:pic="http://schemas.openxmlformats.org/drawingml/2006/picture">
+                  <pic:nvPicPr>
+                    <pic:cNvPr id="0" name="Picture 3"/>
+                    <pic:cNvPicPr>
+                      <a:picLocks noChangeAspect="1" noChangeArrowheads="1"/>
+                    </pic:cNvPicPr>
+                  </pic:nvPicPr>
+                  <pic:blipFill>
+                    <a:blip r:embed="rId13">
+                      <a:extLst>
+                        <a:ext uri="{28A0092B-C50C-407E-A947-70E740481C1C}">
+                          <a14:useLocalDpi xmlns:a14="http://schemas.microsoft.com/office/drawing/2010/main" val="0"/>
+                        </a:ext>
+                      </a:extLst>
+                    </a:blip>
+                    <a:srcRect/>
+                    <a:stretch>
+                      <a:fillRect/>
+                    </a:stretch>
+                  </pic:blipFill>
+                  <pic:spPr bwMode="auto">
+                    <a:xfrm>
+                      <a:off x="0" y="0"/>
+                      <a:ext cx="5248275" cy="390525"/>
+                    </a:xfrm>
+                    <a:prstGeom prst="rect">
+                      <a:avLst/>
+                    </a:prstGeom>
+                    <a:noFill/>
+                    <a:ln>
+                      <a:noFill/>
+                    </a:ln>
+                  </pic:spPr>
+                </pic:pic>
+              </a:graphicData>
+            </a:graphic>
+          </wp:inline>
+        </w:drawing>
+      </w:r>
     </w:p>
     <w:p>
       <w:pPr>
@@ -310,9 +1275,22 @@
           <w:sz w:val="24"/>
           <w:szCs w:val="24"/>
         </w:rPr>
+        <w:lastRenderedPageBreak/>
         <w:t>Recently, high-end GPUs have revolutionized password cracking. One tool, </w:t>
       </w:r>
-      <w:proofErr w:type="spellStart"/>
+      <w:hyperlink r:id="rId14" w:history="1">
+        <w:r>
+          <w:rPr>
+            <w:rStyle w:val="Hyperlink"/>
+            <w:rFonts w:ascii="Times New Roman" w:hAnsi="Times New Roman" w:cs="Times New Roman"/>
+            <w:i/>
+            <w:iCs/>
+            <w:sz w:val="24"/>
+            <w:szCs w:val="24"/>
+          </w:rPr>
+          <w:t>ighashgpu</w:t>
+        </w:r>
+      </w:hyperlink>
       <w:r>
         <w:rPr>
           <w:rFonts w:ascii="Times New Roman" w:hAnsi="Times New Roman" w:cs="Times New Roman"/>
@@ -321,8 +1299,21 @@
           <w:sz w:val="24"/>
           <w:szCs w:val="24"/>
         </w:rPr>
-        <w:fldChar w:fldCharType="begin"/>
-      </w:r>
+        <w:t>, is able to perform 1.3 billion MD5 hashes per second on an AMD Radeon 5850 (a 2-year-old, mid-to-high range video card). </w:t>
+      </w:r>
+      <w:hyperlink r:id="rId15" w:history="1">
+        <w:r>
+          <w:rPr>
+            <w:rStyle w:val="Hyperlink"/>
+            <w:rFonts w:ascii="Times New Roman" w:hAnsi="Times New Roman" w:cs="Times New Roman"/>
+            <w:i/>
+            <w:iCs/>
+            <w:sz w:val="24"/>
+            <w:szCs w:val="24"/>
+          </w:rPr>
+          <w:t>Whitepixel</w:t>
+        </w:r>
+      </w:hyperlink>
       <w:r>
         <w:rPr>
           <w:rFonts w:ascii="Times New Roman" w:hAnsi="Times New Roman" w:cs="Times New Roman"/>
@@ -331,123 +1322,168 @@
           <w:sz w:val="24"/>
           <w:szCs w:val="24"/>
         </w:rPr>
-        <w:instrText xml:space="preserve"> HYPERLINK "https://www.darknet.org.uk/2016/08/ighashgpu-gpu-based-hash-cracking-sha1-md5-md4/" </w:instrText>
-      </w:r>
-      <w:r>
-        <w:rPr>
-          <w:rFonts w:ascii="Times New Roman" w:hAnsi="Times New Roman" w:cs="Times New Roman"/>
-          <w:i/>
-          <w:iCs/>
-          <w:sz w:val="24"/>
-          <w:szCs w:val="24"/>
-        </w:rPr>
-        <w:fldChar w:fldCharType="separate"/>
-      </w:r>
-      <w:r>
-        <w:rPr>
-          <w:rStyle w:val="Hyperlink"/>
-          <w:rFonts w:ascii="Times New Roman" w:hAnsi="Times New Roman" w:cs="Times New Roman"/>
-          <w:i/>
-          <w:iCs/>
-          <w:sz w:val="24"/>
-          <w:szCs w:val="24"/>
-        </w:rPr>
-        <w:t>ighashgpu</w:t>
-      </w:r>
-      <w:proofErr w:type="spellEnd"/>
-      <w:r>
-        <w:rPr>
-          <w:rFonts w:ascii="Times New Roman" w:hAnsi="Times New Roman" w:cs="Times New Roman"/>
-          <w:i/>
-          <w:iCs/>
-          <w:sz w:val="24"/>
-          <w:szCs w:val="24"/>
-        </w:rPr>
-        <w:fldChar w:fldCharType="end"/>
-      </w:r>
-      <w:r>
-        <w:rPr>
-          <w:rFonts w:ascii="Times New Roman" w:hAnsi="Times New Roman" w:cs="Times New Roman"/>
-          <w:i/>
-          <w:iCs/>
-          <w:sz w:val="24"/>
-          <w:szCs w:val="24"/>
-        </w:rPr>
-        <w:t>, is able to perform 1.3 billion MD5 hashes per second on an AMD Radeon 5850 (a 2-year-old, mid-to-high range video card). </w:t>
-      </w:r>
-      <w:proofErr w:type="spellStart"/>
-      <w:r>
-        <w:rPr>
-          <w:rFonts w:ascii="Times New Roman" w:hAnsi="Times New Roman" w:cs="Times New Roman"/>
-          <w:i/>
-          <w:iCs/>
-          <w:sz w:val="24"/>
-          <w:szCs w:val="24"/>
-        </w:rPr>
-        <w:fldChar w:fldCharType="begin"/>
-      </w:r>
-      <w:r>
-        <w:rPr>
-          <w:rFonts w:ascii="Times New Roman" w:hAnsi="Times New Roman" w:cs="Times New Roman"/>
-          <w:i/>
-          <w:iCs/>
-          <w:sz w:val="24"/>
-          <w:szCs w:val="24"/>
-        </w:rPr>
-        <w:instrText xml:space="preserve"> HYPERLINK "http://whitepixel.zorinaq.com/" </w:instrText>
-      </w:r>
-      <w:r>
-        <w:rPr>
-          <w:rFonts w:ascii="Times New Roman" w:hAnsi="Times New Roman" w:cs="Times New Roman"/>
-          <w:i/>
-          <w:iCs/>
-          <w:sz w:val="24"/>
-          <w:szCs w:val="24"/>
-        </w:rPr>
-        <w:fldChar w:fldCharType="separate"/>
-      </w:r>
-      <w:r>
-        <w:rPr>
-          <w:rStyle w:val="Hyperlink"/>
-          <w:rFonts w:ascii="Times New Roman" w:hAnsi="Times New Roman" w:cs="Times New Roman"/>
-          <w:i/>
-          <w:iCs/>
-          <w:sz w:val="24"/>
-          <w:szCs w:val="24"/>
-        </w:rPr>
-        <w:t>Whitepixel</w:t>
-      </w:r>
-      <w:proofErr w:type="spellEnd"/>
-      <w:r>
-        <w:rPr>
-          <w:rFonts w:ascii="Times New Roman" w:hAnsi="Times New Roman" w:cs="Times New Roman"/>
-          <w:i/>
-          <w:iCs/>
-          <w:sz w:val="24"/>
-          <w:szCs w:val="24"/>
-        </w:rPr>
-        <w:fldChar w:fldCharType="end"/>
-      </w:r>
-      <w:r>
-        <w:rPr>
-          <w:rFonts w:ascii="Times New Roman" w:hAnsi="Times New Roman" w:cs="Times New Roman"/>
-          <w:i/>
-          <w:iCs/>
-          <w:sz w:val="24"/>
-          <w:szCs w:val="24"/>
-        </w:rPr>
         <w:t>, another tool, claims that it can perform 33.1 billion hashes per second using 4 Radeon 5970s. Consider your calculations in question #1, and redo them assuming you had access to a system with 4 Radeon 5970s. Do your answers for question #2 change?</w:t>
       </w:r>
     </w:p>
     <w:p>
       <w:pPr>
         <w:spacing w:line="360" w:lineRule="auto"/>
-        <w:rPr>
-          <w:rFonts w:ascii="Times New Roman" w:hAnsi="Times New Roman" w:cs="Times New Roman"/>
-          <w:sz w:val="24"/>
-          <w:szCs w:val="24"/>
-        </w:rPr>
-      </w:pPr>
+        <w:ind w:left="720"/>
+        <w:rPr>
+          <w:rFonts w:ascii="Times New Roman" w:hAnsi="Times New Roman" w:cs="Times New Roman"/>
+          <w:sz w:val="24"/>
+          <w:szCs w:val="24"/>
+        </w:rPr>
+      </w:pPr>
+      <w:r>
+        <w:rPr>
+          <w:rFonts w:ascii="Times New Roman" w:hAnsi="Times New Roman" w:cs="Times New Roman"/>
+          <w:sz w:val="24"/>
+          <w:szCs w:val="24"/>
+        </w:rPr>
+        <w:t>Assuming our comparison rate to 33.1 billion hashes per second, we update our table:</w:t>
+      </w:r>
+    </w:p>
+    <w:p>
+      <w:pPr>
+        <w:spacing w:line="360" w:lineRule="auto"/>
+        <w:jc w:val="center"/>
+        <w:rPr>
+          <w:rFonts w:ascii="Times New Roman" w:hAnsi="Times New Roman" w:cs="Times New Roman"/>
+          <w:sz w:val="24"/>
+          <w:szCs w:val="24"/>
+        </w:rPr>
+      </w:pPr>
+      <w:r>
+        <w:drawing>
+          <wp:inline distT="0" distB="0" distL="0" distR="0" wp14:anchorId="43F234C2" wp14:editId="54811F7F">
+            <wp:extent cx="5943600" cy="1127760"/>
+            <wp:effectExtent l="0" t="0" r="0" b="0"/>
+            <wp:docPr id="7" name="Picture 7"/>
+            <wp:cNvGraphicFramePr>
+              <a:graphicFrameLocks xmlns:a="http://schemas.openxmlformats.org/drawingml/2006/main" noChangeAspect="1"/>
+            </wp:cNvGraphicFramePr>
+            <a:graphic xmlns:a="http://schemas.openxmlformats.org/drawingml/2006/main">
+              <a:graphicData uri="http://schemas.openxmlformats.org/drawingml/2006/picture">
+                <pic:pic xmlns:pic="http://schemas.openxmlformats.org/drawingml/2006/picture">
+                  <pic:nvPicPr>
+                    <pic:cNvPr id="0" name="Picture 7"/>
+                    <pic:cNvPicPr>
+                      <a:picLocks noChangeAspect="1" noChangeArrowheads="1"/>
+                    </pic:cNvPicPr>
+                  </pic:nvPicPr>
+                  <pic:blipFill>
+                    <a:blip r:embed="rId16">
+                      <a:extLst>
+                        <a:ext uri="{28A0092B-C50C-407E-A947-70E740481C1C}">
+                          <a14:useLocalDpi xmlns:a14="http://schemas.microsoft.com/office/drawing/2010/main" val="0"/>
+                        </a:ext>
+                      </a:extLst>
+                    </a:blip>
+                    <a:srcRect/>
+                    <a:stretch>
+                      <a:fillRect/>
+                    </a:stretch>
+                  </pic:blipFill>
+                  <pic:spPr bwMode="auto">
+                    <a:xfrm>
+                      <a:off x="0" y="0"/>
+                      <a:ext cx="5943600" cy="1127760"/>
+                    </a:xfrm>
+                    <a:prstGeom prst="rect">
+                      <a:avLst/>
+                    </a:prstGeom>
+                    <a:noFill/>
+                    <a:ln>
+                      <a:noFill/>
+                    </a:ln>
+                  </pic:spPr>
+                </pic:pic>
+              </a:graphicData>
+            </a:graphic>
+          </wp:inline>
+        </w:drawing>
+      </w:r>
+    </w:p>
+    <w:p>
+      <w:pPr>
+        <w:spacing w:line="360" w:lineRule="auto"/>
+        <w:rPr>
+          <w:rFonts w:ascii="Times New Roman" w:hAnsi="Times New Roman" w:cs="Times New Roman"/>
+          <w:sz w:val="24"/>
+          <w:szCs w:val="24"/>
+        </w:rPr>
+      </w:pPr>
+      <w:r>
+        <w:rPr>
+          <w:rFonts w:ascii="Times New Roman" w:hAnsi="Times New Roman" w:cs="Times New Roman"/>
+          <w:sz w:val="24"/>
+          <w:szCs w:val="24"/>
+        </w:rPr>
+        <w:tab/>
+        <w:t>In order to achieve a similar level of security against cracking measures, against the rate of 33.1 billion hashes per second, we would need a length of thirteen:</w:t>
+      </w:r>
+    </w:p>
+    <w:p>
+      <w:pPr>
+        <w:spacing w:line="360" w:lineRule="auto"/>
+        <w:jc w:val="center"/>
+        <w:rPr>
+          <w:rFonts w:ascii="Times New Roman" w:hAnsi="Times New Roman" w:cs="Times New Roman"/>
+          <w:sz w:val="24"/>
+          <w:szCs w:val="24"/>
+        </w:rPr>
+      </w:pPr>
+      <w:r>
+        <w:drawing>
+          <wp:inline distT="0" distB="0" distL="0" distR="0" wp14:anchorId="7F04CB2B" wp14:editId="2F182A9C">
+            <wp:extent cx="5372100" cy="390525"/>
+            <wp:effectExtent l="0" t="0" r="0" b="9525"/>
+            <wp:docPr id="8" name="Picture 8"/>
+            <wp:cNvGraphicFramePr>
+              <a:graphicFrameLocks xmlns:a="http://schemas.openxmlformats.org/drawingml/2006/main" noChangeAspect="1"/>
+            </wp:cNvGraphicFramePr>
+            <a:graphic xmlns:a="http://schemas.openxmlformats.org/drawingml/2006/main">
+              <a:graphicData uri="http://schemas.openxmlformats.org/drawingml/2006/picture">
+                <pic:pic xmlns:pic="http://schemas.openxmlformats.org/drawingml/2006/picture">
+                  <pic:nvPicPr>
+                    <pic:cNvPr id="0" name="Picture 8"/>
+                    <pic:cNvPicPr>
+                      <a:picLocks noChangeAspect="1" noChangeArrowheads="1"/>
+                    </pic:cNvPicPr>
+                  </pic:nvPicPr>
+                  <pic:blipFill>
+                    <a:blip r:embed="rId17">
+                      <a:extLst>
+                        <a:ext uri="{28A0092B-C50C-407E-A947-70E740481C1C}">
+                          <a14:useLocalDpi xmlns:a14="http://schemas.microsoft.com/office/drawing/2010/main" val="0"/>
+                        </a:ext>
+                      </a:extLst>
+                    </a:blip>
+                    <a:srcRect/>
+                    <a:stretch>
+                      <a:fillRect/>
+                    </a:stretch>
+                  </pic:blipFill>
+                  <pic:spPr bwMode="auto">
+                    <a:xfrm>
+                      <a:off x="0" y="0"/>
+                      <a:ext cx="5372100" cy="390525"/>
+                    </a:xfrm>
+                    <a:prstGeom prst="rect">
+                      <a:avLst/>
+                    </a:prstGeom>
+                    <a:noFill/>
+                    <a:ln>
+                      <a:noFill/>
+                    </a:ln>
+                  </pic:spPr>
+                </pic:pic>
+              </a:graphicData>
+            </a:graphic>
+          </wp:inline>
+        </w:drawing>
+      </w:r>
     </w:p>
     <w:p>
       <w:pPr>
@@ -487,12 +1523,206 @@
     </w:p>
     <w:p>
       <w:pPr>
-        <w:rPr>
-          <w:rFonts w:ascii="Times New Roman" w:hAnsi="Times New Roman" w:cs="Times New Roman"/>
-          <w:sz w:val="24"/>
-          <w:szCs w:val="24"/>
-        </w:rPr>
-      </w:pPr>
+        <w:spacing w:line="360" w:lineRule="auto"/>
+        <w:ind w:firstLine="720"/>
+        <w:rPr>
+          <w:rFonts w:ascii="Times New Roman" w:hAnsi="Times New Roman" w:cs="Times New Roman"/>
+          <w:sz w:val="24"/>
+          <w:szCs w:val="24"/>
+        </w:rPr>
+      </w:pPr>
+      <w:r>
+        <w:rPr>
+          <w:rFonts w:ascii="Times New Roman" w:hAnsi="Times New Roman" w:cs="Times New Roman"/>
+          <w:sz w:val="24"/>
+          <w:szCs w:val="24"/>
+        </w:rPr>
+        <w:t>In some ways</w:t>
+      </w:r>
+      <w:r>
+        <w:rPr>
+          <w:rFonts w:ascii="Times New Roman" w:hAnsi="Times New Roman" w:cs="Times New Roman"/>
+          <w:sz w:val="24"/>
+          <w:szCs w:val="24"/>
+        </w:rPr>
+        <w:t xml:space="preserve"> SHA-512 does offer a strong security claim than MD5.  MD5 is considered </w:t>
+      </w:r>
+      <w:r>
+        <w:rPr>
+          <w:rFonts w:ascii="Times New Roman" w:hAnsi="Times New Roman" w:cs="Times New Roman"/>
+          <w:sz w:val="24"/>
+          <w:szCs w:val="24"/>
+        </w:rPr>
+        <w:t>cryptographically broken</w:t>
+      </w:r>
+      <w:r>
+        <w:rPr>
+          <w:rFonts w:ascii="Times New Roman" w:hAnsi="Times New Roman" w:cs="Times New Roman"/>
+          <w:sz w:val="24"/>
+          <w:szCs w:val="24"/>
+        </w:rPr>
+        <w:t>, which means that certain properties are no longer necessarily guaranteed.  Like being able to find hash collisions.  Additionally, if passwords are not salted MD5 is very insecure as many rainbow tables have been created over the years and makes hash lookup trivial and quick.</w:t>
+      </w:r>
+    </w:p>
+    <w:p>
+      <w:pPr>
+        <w:spacing w:line="360" w:lineRule="auto"/>
+        <w:ind w:firstLine="720"/>
+        <w:rPr>
+          <w:rFonts w:ascii="Times New Roman" w:hAnsi="Times New Roman" w:cs="Times New Roman"/>
+          <w:sz w:val="24"/>
+          <w:szCs w:val="24"/>
+        </w:rPr>
+      </w:pPr>
+      <w:r>
+        <w:rPr>
+          <w:rFonts w:ascii="Times New Roman" w:hAnsi="Times New Roman" w:cs="Times New Roman"/>
+          <w:sz w:val="24"/>
+          <w:szCs w:val="24"/>
+        </w:rPr>
+        <w:t>However, when it comes to brute forcing passwords,</w:t>
+      </w:r>
+      <w:r>
+        <w:rPr>
+          <w:rFonts w:ascii="Times New Roman" w:hAnsi="Times New Roman" w:cs="Times New Roman"/>
+          <w:sz w:val="24"/>
+          <w:szCs w:val="24"/>
+        </w:rPr>
+        <w:t xml:space="preserve"> i</w:t>
+      </w:r>
+      <w:r>
+        <w:rPr>
+          <w:rFonts w:ascii="Times New Roman" w:hAnsi="Times New Roman" w:cs="Times New Roman"/>
+          <w:sz w:val="24"/>
+          <w:szCs w:val="24"/>
+        </w:rPr>
+        <w:t>t</w:t>
+      </w:r>
+      <w:r>
+        <w:rPr>
+          <w:rFonts w:ascii="Times New Roman" w:hAnsi="Times New Roman" w:cs="Times New Roman"/>
+          <w:sz w:val="24"/>
+          <w:szCs w:val="24"/>
+        </w:rPr>
+        <w:t xml:space="preserve"> simply come</w:t>
+      </w:r>
+      <w:r>
+        <w:rPr>
+          <w:rFonts w:ascii="Times New Roman" w:hAnsi="Times New Roman" w:cs="Times New Roman"/>
+          <w:sz w:val="24"/>
+          <w:szCs w:val="24"/>
+        </w:rPr>
+        <w:t>s</w:t>
+      </w:r>
+      <w:r>
+        <w:rPr>
+          <w:rFonts w:ascii="Times New Roman" w:hAnsi="Times New Roman" w:cs="Times New Roman"/>
+          <w:sz w:val="24"/>
+          <w:szCs w:val="24"/>
+        </w:rPr>
+        <w:t xml:space="preserve"> down to how fast it takes to compute the hash.</w:t>
+      </w:r>
+      <w:r>
+        <w:rPr>
+          <w:rFonts w:ascii="Times New Roman" w:hAnsi="Times New Roman" w:cs="Times New Roman"/>
+          <w:sz w:val="24"/>
+          <w:szCs w:val="24"/>
+        </w:rPr>
+        <w:t xml:space="preserve">  In this regard, SHA-512 once again proves itself more secure because of its slower performance:</w:t>
+      </w:r>
+    </w:p>
+    <w:p>
+      <w:pPr>
+        <w:spacing w:line="360" w:lineRule="auto"/>
+        <w:jc w:val="center"/>
+        <w:rPr>
+          <w:rFonts w:ascii="Times New Roman" w:hAnsi="Times New Roman" w:cs="Times New Roman"/>
+          <w:sz w:val="24"/>
+          <w:szCs w:val="24"/>
+        </w:rPr>
+      </w:pPr>
+      <w:r>
+        <w:rPr>
+          <w:noProof/>
+        </w:rPr>
+        <w:lastRenderedPageBreak/>
+        <w:drawing>
+          <wp:inline distT="0" distB="0" distL="0" distR="0" wp14:anchorId="56C5037F" wp14:editId="33F65E49">
+            <wp:extent cx="6180846" cy="1885950"/>
+            <wp:effectExtent l="0" t="0" r="0" b="0"/>
+            <wp:docPr id="1" name="Picture 1"/>
+            <wp:cNvGraphicFramePr>
+              <a:graphicFrameLocks xmlns:a="http://schemas.openxmlformats.org/drawingml/2006/main" noChangeAspect="1"/>
+            </wp:cNvGraphicFramePr>
+            <a:graphic xmlns:a="http://schemas.openxmlformats.org/drawingml/2006/main">
+              <a:graphicData uri="http://schemas.openxmlformats.org/drawingml/2006/picture">
+                <pic:pic xmlns:pic="http://schemas.openxmlformats.org/drawingml/2006/picture">
+                  <pic:nvPicPr>
+                    <pic:cNvPr id="1" name=""/>
+                    <pic:cNvPicPr/>
+                  </pic:nvPicPr>
+                  <pic:blipFill>
+                    <a:blip r:embed="rId18">
+                      <a:extLst>
+                        <a:ext uri="{28A0092B-C50C-407E-A947-70E740481C1C}">
+                          <a14:useLocalDpi xmlns:a14="http://schemas.microsoft.com/office/drawing/2010/main" val="0"/>
+                        </a:ext>
+                      </a:extLst>
+                    </a:blip>
+                    <a:stretch>
+                      <a:fillRect/>
+                    </a:stretch>
+                  </pic:blipFill>
+                  <pic:spPr>
+                    <a:xfrm>
+                      <a:off x="0" y="0"/>
+                      <a:ext cx="6420057" cy="1958940"/>
+                    </a:xfrm>
+                    <a:prstGeom prst="rect">
+                      <a:avLst/>
+                    </a:prstGeom>
+                  </pic:spPr>
+                </pic:pic>
+              </a:graphicData>
+            </a:graphic>
+          </wp:inline>
+        </w:drawing>
+      </w:r>
+    </w:p>
+    <w:p>
+      <w:pPr>
+        <w:spacing w:line="360" w:lineRule="auto"/>
+        <w:rPr>
+          <w:rFonts w:ascii="Times New Roman" w:hAnsi="Times New Roman" w:cs="Times New Roman"/>
+          <w:sz w:val="24"/>
+          <w:szCs w:val="24"/>
+        </w:rPr>
+      </w:pPr>
+      <w:r>
+        <w:rPr>
+          <w:rFonts w:ascii="Times New Roman" w:hAnsi="Times New Roman" w:cs="Times New Roman"/>
+          <w:sz w:val="24"/>
+          <w:szCs w:val="24"/>
+        </w:rPr>
+        <w:tab/>
+        <w:t>Because each hash take</w:t>
+      </w:r>
+      <w:r>
+        <w:rPr>
+          <w:rFonts w:ascii="Times New Roman" w:hAnsi="Times New Roman" w:cs="Times New Roman"/>
+          <w:sz w:val="24"/>
+          <w:szCs w:val="24"/>
+        </w:rPr>
+        <w:t>s</w:t>
+      </w:r>
+      <w:r>
+        <w:rPr>
+          <w:rFonts w:ascii="Times New Roman" w:hAnsi="Times New Roman" w:cs="Times New Roman"/>
+          <w:sz w:val="24"/>
+          <w:szCs w:val="24"/>
+        </w:rPr>
+        <w:t xml:space="preserve"> longer to generate the comparisons per second will drop and passwords will take longer to crack.</w:t>
+      </w:r>
     </w:p>
     <w:p>
       <w:pPr>
@@ -533,12 +1763,96 @@
     <w:p>
       <w:pPr>
         <w:spacing w:line="360" w:lineRule="auto"/>
-        <w:rPr>
-          <w:rFonts w:ascii="Times New Roman" w:hAnsi="Times New Roman" w:cs="Times New Roman"/>
-          <w:sz w:val="24"/>
-          <w:szCs w:val="24"/>
-        </w:rPr>
-      </w:pPr>
+        <w:ind w:firstLine="720"/>
+        <w:rPr>
+          <w:rFonts w:ascii="Times New Roman" w:hAnsi="Times New Roman" w:cs="Times New Roman"/>
+          <w:sz w:val="24"/>
+          <w:szCs w:val="24"/>
+        </w:rPr>
+      </w:pPr>
+      <w:r>
+        <w:rPr>
+          <w:rFonts w:ascii="Times New Roman" w:hAnsi="Times New Roman" w:cs="Times New Roman"/>
+          <w:sz w:val="24"/>
+          <w:szCs w:val="24"/>
+        </w:rPr>
+        <w:t xml:space="preserve">Salts do increase the security of </w:t>
+      </w:r>
+      <w:r>
+        <w:rPr>
+          <w:rFonts w:ascii="Times New Roman" w:hAnsi="Times New Roman" w:cs="Times New Roman"/>
+          <w:sz w:val="24"/>
+          <w:szCs w:val="24"/>
+        </w:rPr>
+        <w:t>a</w:t>
+      </w:r>
+      <w:r>
+        <w:rPr>
+          <w:rFonts w:ascii="Times New Roman" w:hAnsi="Times New Roman" w:cs="Times New Roman"/>
+          <w:sz w:val="24"/>
+          <w:szCs w:val="24"/>
+        </w:rPr>
+        <w:t xml:space="preserve"> password.  </w:t>
+      </w:r>
+      <w:r>
+        <w:rPr>
+          <w:rFonts w:ascii="Times New Roman" w:hAnsi="Times New Roman" w:cs="Times New Roman"/>
+          <w:sz w:val="24"/>
+          <w:szCs w:val="24"/>
+        </w:rPr>
+        <w:t>As discussed above, b</w:t>
+      </w:r>
+      <w:r>
+        <w:rPr>
+          <w:rFonts w:ascii="Times New Roman" w:hAnsi="Times New Roman" w:cs="Times New Roman"/>
+          <w:sz w:val="24"/>
+          <w:szCs w:val="24"/>
+        </w:rPr>
+        <w:t>y including the salt in the hashing of the password</w:t>
+      </w:r>
+      <w:r>
+        <w:rPr>
+          <w:rFonts w:ascii="Times New Roman" w:hAnsi="Times New Roman" w:cs="Times New Roman"/>
+          <w:sz w:val="24"/>
+          <w:szCs w:val="24"/>
+        </w:rPr>
+        <w:t xml:space="preserve"> we prevent attackers from using pre-generated tables of hashes (think rainbow tables)</w:t>
+      </w:r>
+      <w:r>
+        <w:rPr>
+          <w:rFonts w:ascii="Times New Roman" w:hAnsi="Times New Roman" w:cs="Times New Roman"/>
+          <w:sz w:val="24"/>
+          <w:szCs w:val="24"/>
+        </w:rPr>
+        <w:t xml:space="preserve"> and simply attempting a lookup on the leaked passwords.  Additionally, by using a different salt for every password, work done to crack one password doesn’t translate to another – because the different salts will cause the hash to be different, even if it is the same password.</w:t>
+      </w:r>
+    </w:p>
+    <w:p>
+      <w:pPr>
+        <w:spacing w:line="360" w:lineRule="auto"/>
+        <w:ind w:firstLine="720"/>
+        <w:rPr>
+          <w:rFonts w:ascii="Times New Roman" w:hAnsi="Times New Roman" w:cs="Times New Roman"/>
+          <w:sz w:val="24"/>
+          <w:szCs w:val="24"/>
+        </w:rPr>
+      </w:pPr>
+      <w:r>
+        <w:rPr>
+          <w:rFonts w:ascii="Times New Roman" w:hAnsi="Times New Roman" w:cs="Times New Roman"/>
+          <w:sz w:val="24"/>
+          <w:szCs w:val="24"/>
+        </w:rPr>
+        <w:t>So,</w:t>
+      </w:r>
+      <w:r>
+        <w:rPr>
+          <w:rFonts w:ascii="Times New Roman" w:hAnsi="Times New Roman" w:cs="Times New Roman"/>
+          <w:sz w:val="24"/>
+          <w:szCs w:val="24"/>
+        </w:rPr>
+        <w:t xml:space="preserve"> salting always adds security and should always be done.</w:t>
+      </w:r>
     </w:p>
     <w:p>
       <w:pPr>
@@ -578,12 +1892,134 @@
     </w:p>
     <w:p>
       <w:pPr>
-        <w:rPr>
-          <w:rFonts w:ascii="Times New Roman" w:hAnsi="Times New Roman" w:cs="Times New Roman"/>
-          <w:sz w:val="24"/>
-          <w:szCs w:val="24"/>
-        </w:rPr>
-      </w:pPr>
+        <w:spacing w:line="360" w:lineRule="auto"/>
+        <w:ind w:firstLine="720"/>
+        <w:rPr>
+          <w:rFonts w:ascii="Times New Roman" w:hAnsi="Times New Roman" w:cs="Times New Roman"/>
+          <w:sz w:val="24"/>
+          <w:szCs w:val="24"/>
+        </w:rPr>
+      </w:pPr>
+      <w:r>
+        <w:rPr>
+          <w:rFonts w:ascii="Times New Roman" w:hAnsi="Times New Roman" w:cs="Times New Roman"/>
+          <w:sz w:val="24"/>
+          <w:szCs w:val="24"/>
+        </w:rPr>
+        <w:t>If anything, I think th</w:t>
+      </w:r>
+      <w:r>
+        <w:rPr>
+          <w:rFonts w:ascii="Times New Roman" w:hAnsi="Times New Roman" w:cs="Times New Roman"/>
+          <w:sz w:val="24"/>
+          <w:szCs w:val="24"/>
+        </w:rPr>
+        <w:t>e</w:t>
+      </w:r>
+      <w:r>
+        <w:rPr>
+          <w:rFonts w:ascii="Times New Roman" w:hAnsi="Times New Roman" w:cs="Times New Roman"/>
+          <w:sz w:val="24"/>
+          <w:szCs w:val="24"/>
+        </w:rPr>
+        <w:t xml:space="preserve"> fact that online attacks are so hard makes it even more important to defend against offline ones.</w:t>
+      </w:r>
+      <w:r>
+        <w:rPr>
+          <w:rFonts w:ascii="Times New Roman" w:hAnsi="Times New Roman" w:cs="Times New Roman"/>
+          <w:sz w:val="24"/>
+          <w:szCs w:val="24"/>
+        </w:rPr>
+        <w:t xml:space="preserve">  Because the main front of password </w:t>
+      </w:r>
+      <w:r>
+        <w:rPr>
+          <w:rFonts w:ascii="Times New Roman" w:hAnsi="Times New Roman" w:cs="Times New Roman"/>
+          <w:sz w:val="24"/>
+          <w:szCs w:val="24"/>
+        </w:rPr>
+        <w:t xml:space="preserve">defense </w:t>
+      </w:r>
+      <w:r>
+        <w:rPr>
+          <w:rFonts w:ascii="Times New Roman" w:hAnsi="Times New Roman" w:cs="Times New Roman"/>
+          <w:sz w:val="24"/>
+          <w:szCs w:val="24"/>
+        </w:rPr>
+        <w:t>is diverted to offline attacks</w:t>
+      </w:r>
+      <w:r>
+        <w:rPr>
+          <w:rFonts w:ascii="Times New Roman" w:hAnsi="Times New Roman" w:cs="Times New Roman"/>
+          <w:sz w:val="24"/>
+          <w:szCs w:val="24"/>
+        </w:rPr>
+        <w:t xml:space="preserve">, we need to make sure that </w:t>
+      </w:r>
+      <w:r>
+        <w:rPr>
+          <w:rFonts w:ascii="Times New Roman" w:hAnsi="Times New Roman" w:cs="Times New Roman"/>
+          <w:sz w:val="24"/>
+          <w:szCs w:val="24"/>
+        </w:rPr>
+        <w:t xml:space="preserve">resistance to </w:t>
+      </w:r>
+      <w:r>
+        <w:rPr>
+          <w:rFonts w:ascii="Times New Roman" w:hAnsi="Times New Roman" w:cs="Times New Roman"/>
+          <w:sz w:val="24"/>
+          <w:szCs w:val="24"/>
+        </w:rPr>
+        <w:t>such attacks are a</w:t>
+      </w:r>
+      <w:r>
+        <w:rPr>
+          <w:rFonts w:ascii="Times New Roman" w:hAnsi="Times New Roman" w:cs="Times New Roman"/>
+          <w:sz w:val="24"/>
+          <w:szCs w:val="24"/>
+        </w:rPr>
+        <w:t>s</w:t>
+      </w:r>
+      <w:r>
+        <w:rPr>
+          <w:rFonts w:ascii="Times New Roman" w:hAnsi="Times New Roman" w:cs="Times New Roman"/>
+          <w:sz w:val="24"/>
+          <w:szCs w:val="24"/>
+        </w:rPr>
+        <w:t xml:space="preserve"> strong as possible and are not the weak</w:t>
+      </w:r>
+      <w:r>
+        <w:rPr>
+          <w:rFonts w:ascii="Times New Roman" w:hAnsi="Times New Roman" w:cs="Times New Roman"/>
+          <w:sz w:val="24"/>
+          <w:szCs w:val="24"/>
+        </w:rPr>
+        <w:t>est</w:t>
+      </w:r>
+      <w:r>
+        <w:rPr>
+          <w:rFonts w:ascii="Times New Roman" w:hAnsi="Times New Roman" w:cs="Times New Roman"/>
+          <w:sz w:val="24"/>
+          <w:szCs w:val="24"/>
+        </w:rPr>
+        <w:t xml:space="preserve"> link </w:t>
+      </w:r>
+      <w:r>
+        <w:rPr>
+          <w:rFonts w:ascii="Times New Roman" w:hAnsi="Times New Roman" w:cs="Times New Roman"/>
+          <w:sz w:val="24"/>
+          <w:szCs w:val="24"/>
+        </w:rPr>
+        <w:t xml:space="preserve">of </w:t>
+      </w:r>
+      <w:r>
+        <w:rPr>
+          <w:rFonts w:ascii="Times New Roman" w:hAnsi="Times New Roman" w:cs="Times New Roman"/>
+          <w:sz w:val="24"/>
+          <w:szCs w:val="24"/>
+        </w:rPr>
+        <w:t>the system.  If offline defense is weak then the moment passwords are leaked attackers would have instant access to accounts, not giving time to system administrators and users to react.</w:t>
+      </w:r>
     </w:p>
     <w:p>
       <w:pPr>
@@ -634,148 +2070,125 @@
     <w:p>
       <w:pPr>
         <w:spacing w:line="360" w:lineRule="auto"/>
-        <w:rPr>
-          <w:rFonts w:ascii="Times New Roman" w:hAnsi="Times New Roman" w:cs="Times New Roman"/>
-          <w:sz w:val="24"/>
-          <w:szCs w:val="24"/>
-        </w:rPr>
-      </w:pPr>
-    </w:p>
-    <w:p>
-      <w:pPr>
-        <w:spacing w:line="360" w:lineRule="auto"/>
-        <w:rPr>
-          <w:rFonts w:ascii="Times New Roman" w:hAnsi="Times New Roman" w:cs="Times New Roman"/>
-          <w:sz w:val="24"/>
-          <w:szCs w:val="24"/>
-        </w:rPr>
-      </w:pPr>
-    </w:p>
-    <w:p>
-      <w:pPr>
-        <w:numPr>
-          <w:ilvl w:val="0"/>
-          <w:numId w:val="2"/>
-        </w:numPr>
-        <w:spacing w:line="360" w:lineRule="auto"/>
-        <w:rPr>
-          <w:rFonts w:ascii="Times New Roman" w:hAnsi="Times New Roman" w:cs="Times New Roman"/>
-          <w:i/>
-          <w:iCs/>
-          <w:sz w:val="24"/>
-          <w:szCs w:val="24"/>
-        </w:rPr>
-      </w:pPr>
-      <w:r>
-        <w:rPr>
-          <w:rFonts w:ascii="Times New Roman" w:hAnsi="Times New Roman" w:cs="Times New Roman"/>
-          <w:i/>
-          <w:iCs/>
-          <w:sz w:val="24"/>
-          <w:szCs w:val="24"/>
-        </w:rPr>
-        <w:t xml:space="preserve">Extra Credit (5 points) Download and use </w:t>
-      </w:r>
-      <w:proofErr w:type="spellStart"/>
-      <w:r>
-        <w:rPr>
-          <w:rFonts w:ascii="Times New Roman" w:hAnsi="Times New Roman" w:cs="Times New Roman"/>
-          <w:i/>
-          <w:iCs/>
-          <w:sz w:val="24"/>
-          <w:szCs w:val="24"/>
-        </w:rPr>
-        <w:t>hashcat</w:t>
-      </w:r>
-      <w:proofErr w:type="spellEnd"/>
-      <w:r>
-        <w:rPr>
-          <w:rFonts w:ascii="Times New Roman" w:hAnsi="Times New Roman" w:cs="Times New Roman"/>
-          <w:i/>
-          <w:iCs/>
-          <w:sz w:val="24"/>
-          <w:szCs w:val="24"/>
-        </w:rPr>
-        <w:t>. Compare usage to john the ripper.</w:t>
-      </w:r>
-    </w:p>
-    <w:p>
-      <w:pPr>
-        <w:rPr>
-          <w:rFonts w:ascii="Times New Roman" w:hAnsi="Times New Roman" w:cs="Times New Roman"/>
-          <w:sz w:val="24"/>
-          <w:szCs w:val="24"/>
-        </w:rPr>
-      </w:pPr>
-    </w:p>
-    <w:p>
-      <w:pPr>
-        <w:spacing w:line="360" w:lineRule="auto"/>
-        <w:rPr>
-          <w:rFonts w:ascii="Times New Roman" w:hAnsi="Times New Roman" w:cs="Times New Roman"/>
-          <w:sz w:val="24"/>
-          <w:szCs w:val="24"/>
-        </w:rPr>
-      </w:pPr>
-    </w:p>
-    <w:p>
-      <w:pPr>
-        <w:numPr>
-          <w:ilvl w:val="0"/>
-          <w:numId w:val="2"/>
-        </w:numPr>
-        <w:spacing w:line="360" w:lineRule="auto"/>
-        <w:rPr>
-          <w:rFonts w:ascii="Times New Roman" w:hAnsi="Times New Roman" w:cs="Times New Roman"/>
-          <w:i/>
-          <w:iCs/>
-          <w:sz w:val="24"/>
-          <w:szCs w:val="24"/>
-        </w:rPr>
-      </w:pPr>
-      <w:r>
-        <w:rPr>
-          <w:rFonts w:ascii="Times New Roman" w:hAnsi="Times New Roman" w:cs="Times New Roman"/>
-          <w:i/>
-          <w:iCs/>
-          <w:sz w:val="24"/>
-          <w:szCs w:val="24"/>
-        </w:rPr>
-        <w:lastRenderedPageBreak/>
-        <w:t xml:space="preserve">Extra Credit2 (5 points) If you have your own hardware available, try to use </w:t>
-      </w:r>
-      <w:proofErr w:type="spellStart"/>
-      <w:r>
-        <w:rPr>
-          <w:rFonts w:ascii="Times New Roman" w:hAnsi="Times New Roman" w:cs="Times New Roman"/>
-          <w:i/>
-          <w:iCs/>
-          <w:sz w:val="24"/>
-          <w:szCs w:val="24"/>
-        </w:rPr>
-        <w:t>hashcat</w:t>
-      </w:r>
-      <w:proofErr w:type="spellEnd"/>
-      <w:r>
-        <w:rPr>
-          <w:rFonts w:ascii="Times New Roman" w:hAnsi="Times New Roman" w:cs="Times New Roman"/>
-          <w:i/>
-          <w:iCs/>
-          <w:sz w:val="24"/>
-          <w:szCs w:val="24"/>
-        </w:rPr>
-        <w:t xml:space="preserve"> with a GPU and compare CPU versus GPU hashing speeds for similar inputs.</w:t>
-      </w:r>
-    </w:p>
-    <w:p>
-      <w:pPr>
-        <w:spacing w:line="360" w:lineRule="auto"/>
-        <w:rPr>
-          <w:rFonts w:ascii="Times New Roman" w:hAnsi="Times New Roman" w:cs="Times New Roman"/>
-          <w:sz w:val="24"/>
-          <w:szCs w:val="24"/>
-        </w:rPr>
-      </w:pPr>
+        <w:ind w:firstLine="720"/>
+        <w:rPr>
+          <w:rFonts w:ascii="Times New Roman" w:hAnsi="Times New Roman" w:cs="Times New Roman"/>
+          <w:sz w:val="24"/>
+          <w:szCs w:val="24"/>
+        </w:rPr>
+      </w:pPr>
+      <w:r>
+        <w:rPr>
+          <w:rFonts w:ascii="Times New Roman" w:hAnsi="Times New Roman" w:cs="Times New Roman"/>
+          <w:sz w:val="24"/>
+          <w:szCs w:val="24"/>
+        </w:rPr>
+        <w:t xml:space="preserve">I don’t think passwords, based </w:t>
+      </w:r>
+      <w:r>
+        <w:rPr>
+          <w:rFonts w:ascii="Times New Roman" w:hAnsi="Times New Roman" w:cs="Times New Roman"/>
+          <w:sz w:val="24"/>
+          <w:szCs w:val="24"/>
+        </w:rPr>
+        <w:t>o</w:t>
+      </w:r>
+      <w:r>
+        <w:rPr>
+          <w:rFonts w:ascii="Times New Roman" w:hAnsi="Times New Roman" w:cs="Times New Roman"/>
+          <w:sz w:val="24"/>
+          <w:szCs w:val="24"/>
+        </w:rPr>
+        <w:t>n</w:t>
+      </w:r>
+      <w:r>
+        <w:rPr>
+          <w:rFonts w:ascii="Times New Roman" w:hAnsi="Times New Roman" w:cs="Times New Roman"/>
+          <w:sz w:val="24"/>
+          <w:szCs w:val="24"/>
+        </w:rPr>
+        <w:t xml:space="preserve"> the calculations in this paper, will necessarily grow to be so long that we cannot easily remember them; unless quantum computing makes a large leap, but even this should be preventable with quantum resistant algorithms.</w:t>
+      </w:r>
+      <w:r>
+        <w:rPr>
+          <w:rFonts w:ascii="Times New Roman" w:hAnsi="Times New Roman" w:cs="Times New Roman"/>
+          <w:sz w:val="24"/>
+          <w:szCs w:val="24"/>
+        </w:rPr>
+        <w:t xml:space="preserve">  However, this is assuming that the password is not readily found in a wordlist.  To get a password that is guaranteed to not be found on a password list then one could argue it needs to be truly random and not reused.</w:t>
+      </w:r>
+    </w:p>
+    <w:p>
+      <w:pPr>
+        <w:spacing w:line="360" w:lineRule="auto"/>
+        <w:ind w:firstLine="720"/>
+        <w:rPr>
+          <w:rFonts w:ascii="Times New Roman" w:hAnsi="Times New Roman" w:cs="Times New Roman"/>
+          <w:sz w:val="24"/>
+          <w:szCs w:val="24"/>
+        </w:rPr>
+      </w:pPr>
+      <w:r>
+        <w:rPr>
+          <w:rFonts w:ascii="Times New Roman" w:hAnsi="Times New Roman" w:cs="Times New Roman"/>
+          <w:sz w:val="24"/>
+          <w:szCs w:val="24"/>
+        </w:rPr>
+        <w:t>Remembering ten random characters for dozens of sites is a lot to ask for.  And in my opinion, the next step in password evolution could be secure password managers.  All one needs to do is make sure the manager is crypto-safe and then remember one really important and good password.  Then the app can remember the long and random passwords for the user.</w:t>
+      </w:r>
+    </w:p>
+    <w:p>
+      <w:pPr>
+        <w:spacing w:line="360" w:lineRule="auto"/>
+        <w:rPr>
+          <w:rFonts w:ascii="Times New Roman" w:hAnsi="Times New Roman" w:cs="Times New Roman"/>
+          <w:b/>
+          <w:bCs/>
+          <w:sz w:val="24"/>
+          <w:szCs w:val="24"/>
+        </w:rPr>
+      </w:pPr>
+    </w:p>
+    <w:p>
+      <w:pPr>
+        <w:spacing w:line="360" w:lineRule="auto"/>
+        <w:rPr>
+          <w:rFonts w:ascii="Times New Roman" w:hAnsi="Times New Roman" w:cs="Times New Roman"/>
+          <w:b/>
+          <w:bCs/>
+          <w:sz w:val="24"/>
+          <w:szCs w:val="24"/>
+        </w:rPr>
+      </w:pPr>
+      <w:r>
+        <w:rPr>
+          <w:rFonts w:ascii="Times New Roman" w:hAnsi="Times New Roman" w:cs="Times New Roman"/>
+          <w:b/>
+          <w:bCs/>
+          <w:sz w:val="24"/>
+          <w:szCs w:val="24"/>
+        </w:rPr>
+        <w:t>Conclusion</w:t>
+      </w:r>
+    </w:p>
+    <w:p>
+      <w:pPr>
+        <w:spacing w:line="360" w:lineRule="auto"/>
+        <w:rPr>
+          <w:rFonts w:ascii="Times New Roman" w:hAnsi="Times New Roman" w:cs="Times New Roman"/>
+          <w:sz w:val="24"/>
+          <w:szCs w:val="24"/>
+        </w:rPr>
+      </w:pPr>
+      <w:r>
+        <w:rPr>
+          <w:rFonts w:ascii="Times New Roman" w:hAnsi="Times New Roman" w:cs="Times New Roman"/>
+          <w:sz w:val="24"/>
+          <w:szCs w:val="24"/>
+        </w:rPr>
+        <w:tab/>
+        <w:t>In conclusion, it is important that we think of ways to protect the user from backend attacks while also learning how to best educate users on best password practices.  Both of these areas serve as potential risks for the inevitable attacks that will occur.</w:t>
+      </w:r>
     </w:p>
     <w:sectPr>
       <w:pgSz w:w="12240" w:h="15840"/>
@@ -800,9 +2213,9 @@
       <w:lvlJc w:val="left"/>
       <w:pPr>
         <w:tabs>
-          <w:tab w:val="num" w:pos="720"/>
+          <w:tab w:val="num" w:pos="360"/>
         </w:tabs>
-        <w:ind w:left="720" w:hanging="360"/>
+        <w:ind w:left="360" w:hanging="360"/>
       </w:pPr>
     </w:lvl>
     <w:lvl w:ilvl="1" w:tentative="1">
@@ -812,9 +2225,9 @@
       <w:lvlJc w:val="left"/>
       <w:pPr>
         <w:tabs>
-          <w:tab w:val="num" w:pos="1440"/>
+          <w:tab w:val="num" w:pos="1080"/>
         </w:tabs>
-        <w:ind w:left="1440" w:hanging="360"/>
+        <w:ind w:left="1080" w:hanging="360"/>
       </w:pPr>
     </w:lvl>
     <w:lvl w:ilvl="2" w:tentative="1">
@@ -824,9 +2237,9 @@
       <w:lvlJc w:val="left"/>
       <w:pPr>
         <w:tabs>
-          <w:tab w:val="num" w:pos="2160"/>
+          <w:tab w:val="num" w:pos="1800"/>
         </w:tabs>
-        <w:ind w:left="2160" w:hanging="360"/>
+        <w:ind w:left="1800" w:hanging="360"/>
       </w:pPr>
     </w:lvl>
     <w:lvl w:ilvl="3" w:tentative="1">
@@ -836,9 +2249,9 @@
       <w:lvlJc w:val="left"/>
       <w:pPr>
         <w:tabs>
-          <w:tab w:val="num" w:pos="2880"/>
+          <w:tab w:val="num" w:pos="2520"/>
         </w:tabs>
-        <w:ind w:left="2880" w:hanging="360"/>
+        <w:ind w:left="2520" w:hanging="360"/>
       </w:pPr>
     </w:lvl>
     <w:lvl w:ilvl="4" w:tentative="1">
@@ -848,9 +2261,9 @@
       <w:lvlJc w:val="left"/>
       <w:pPr>
         <w:tabs>
-          <w:tab w:val="num" w:pos="3600"/>
+          <w:tab w:val="num" w:pos="3240"/>
         </w:tabs>
-        <w:ind w:left="3600" w:hanging="360"/>
+        <w:ind w:left="3240" w:hanging="360"/>
       </w:pPr>
     </w:lvl>
     <w:lvl w:ilvl="5" w:tentative="1">
@@ -860,9 +2273,9 @@
       <w:lvlJc w:val="left"/>
       <w:pPr>
         <w:tabs>
-          <w:tab w:val="num" w:pos="4320"/>
+          <w:tab w:val="num" w:pos="3960"/>
         </w:tabs>
-        <w:ind w:left="4320" w:hanging="360"/>
+        <w:ind w:left="3960" w:hanging="360"/>
       </w:pPr>
     </w:lvl>
     <w:lvl w:ilvl="6" w:tentative="1">
@@ -872,9 +2285,9 @@
       <w:lvlJc w:val="left"/>
       <w:pPr>
         <w:tabs>
-          <w:tab w:val="num" w:pos="5040"/>
+          <w:tab w:val="num" w:pos="4680"/>
         </w:tabs>
-        <w:ind w:left="5040" w:hanging="360"/>
+        <w:ind w:left="4680" w:hanging="360"/>
       </w:pPr>
     </w:lvl>
     <w:lvl w:ilvl="7" w:tentative="1">
@@ -884,9 +2297,9 @@
       <w:lvlJc w:val="left"/>
       <w:pPr>
         <w:tabs>
-          <w:tab w:val="num" w:pos="5760"/>
+          <w:tab w:val="num" w:pos="5400"/>
         </w:tabs>
-        <w:ind w:left="5760" w:hanging="360"/>
+        <w:ind w:left="5400" w:hanging="360"/>
       </w:pPr>
     </w:lvl>
     <w:lvl w:ilvl="8" w:tentative="1">
@@ -896,9 +2309,9 @@
       <w:lvlJc w:val="left"/>
       <w:pPr>
         <w:tabs>
-          <w:tab w:val="num" w:pos="6480"/>
+          <w:tab w:val="num" w:pos="6120"/>
         </w:tabs>
-        <w:ind w:left="6480" w:hanging="360"/>
+        <w:ind w:left="6120" w:hanging="360"/>
       </w:pPr>
     </w:lvl>
   </w:abstractNum>

</xml_diff>